<commit_message>
cambiato documento chi siamo
</commit_message>
<xml_diff>
--- a/documenti/chisiamo.docx
+++ b/documenti/chisiamo.docx
@@ -1,38 +1,57 @@
 
 <file path=word/document.xml><?xml version="1.0" encoding="utf-8"?>
-<w:document xmlns:wpc="http://schemas.microsoft.com/office/word/2010/wordprocessingCanvas" xmlns:cx="http://schemas.microsoft.com/office/drawing/2014/chartex" xmlns:cx1="http://schemas.microsoft.com/office/drawing/2015/9/8/chartex" xmlns:cx2="http://schemas.microsoft.com/office/drawing/2015/10/21/chartex" xmlns:cx3="http://schemas.microsoft.com/office/drawing/2016/5/9/chartex" xmlns:cx4="http://schemas.microsoft.com/office/drawing/2016/5/10/chartex" xmlns:cx5="http://schemas.microsoft.com/office/drawing/2016/5/11/chartex" xmlns:cx6="http://schemas.microsoft.com/office/drawing/2016/5/12/chartex" xmlns:cx7="http://schemas.microsoft.com/office/drawing/2016/5/13/chartex" xmlns:cx8="http://schemas.microsoft.com/office/drawing/2016/5/14/chartex" xmlns:mc="http://schemas.openxmlformats.org/markup-compatibility/2006" xmlns:aink="http://schemas.microsoft.com/office/drawing/2016/ink" xmlns:am3d="http://schemas.microsoft.com/office/drawing/2017/model3d" xmlns:o="urn:schemas-microsoft-com:office:office" xmlns:r="http://schemas.openxmlformats.org/officeDocument/2006/relationships" xmlns:m="http://schemas.openxmlformats.org/officeDocument/2006/math" xmlns:v="urn:schemas-microsoft-com:vml" xmlns:wp14="http://schemas.microsoft.com/office/word/2010/wordprocessingDrawing" xmlns:wp="http://schemas.openxmlformats.org/drawingml/2006/wordprocessingDrawing" xmlns:w10="urn:schemas-microsoft-com:office:word" xmlns:w="http://schemas.openxmlformats.org/wordprocessingml/2006/main" xmlns:w14="http://schemas.microsoft.com/office/word/2010/wordml" xmlns:w15="http://schemas.microsoft.com/office/word/2012/wordml" xmlns:w16cex="http://schemas.microsoft.com/office/word/2018/wordml/cex" xmlns:w16cid="http://schemas.microsoft.com/office/word/2016/wordml/cid" xmlns:w16="http://schemas.microsoft.com/office/word/2018/wordml" xmlns:w16se="http://schemas.microsoft.com/office/word/2015/wordml/symex" xmlns:wpg="http://schemas.microsoft.com/office/word/2010/wordprocessingGroup" xmlns:wpi="http://schemas.microsoft.com/office/word/2010/wordprocessingInk" xmlns:wne="http://schemas.microsoft.com/office/word/2006/wordml" xmlns:wps="http://schemas.microsoft.com/office/word/2010/wordprocessingShape" mc:Ignorable="w14 w15 w16se w16cid w16 w16cex wp14">
+<w:document xmlns:wpc="http://schemas.microsoft.com/office/word/2010/wordprocessingCanvas" xmlns:cx="http://schemas.microsoft.com/office/drawing/2014/chartex" xmlns:cx1="http://schemas.microsoft.com/office/drawing/2015/9/8/chartex" xmlns:cx2="http://schemas.microsoft.com/office/drawing/2015/10/21/chartex" xmlns:cx3="http://schemas.microsoft.com/office/drawing/2016/5/9/chartex" xmlns:cx4="http://schemas.microsoft.com/office/drawing/2016/5/10/chartex" xmlns:cx5="http://schemas.microsoft.com/office/drawing/2016/5/11/chartex" xmlns:cx6="http://schemas.microsoft.com/office/drawing/2016/5/12/chartex" xmlns:cx7="http://schemas.microsoft.com/office/drawing/2016/5/13/chartex" xmlns:cx8="http://schemas.microsoft.com/office/drawing/2016/5/14/chartex" xmlns:mc="http://schemas.openxmlformats.org/markup-compatibility/2006" xmlns:aink="http://schemas.microsoft.com/office/drawing/2016/ink" xmlns:am3d="http://schemas.microsoft.com/office/drawing/2017/model3d" xmlns:o="urn:schemas-microsoft-com:office:office" xmlns:r="http://schemas.openxmlformats.org/officeDocument/2006/relationships" xmlns:m="http://schemas.openxmlformats.org/officeDocument/2006/math" xmlns:v="urn:schemas-microsoft-com:vml" xmlns:wp14="http://schemas.microsoft.com/office/word/2010/wordprocessingDrawing" xmlns:wp="http://schemas.openxmlformats.org/drawingml/2006/wordprocessingDrawing" xmlns:w10="urn:schemas-microsoft-com:office:word" xmlns:w="http://schemas.openxmlformats.org/wordprocessingml/2006/main" xmlns:w14="http://schemas.microsoft.com/office/word/2010/wordml" xmlns:w15="http://schemas.microsoft.com/office/word/2012/wordml" xmlns:w16cex="http://schemas.microsoft.com/office/word/2018/wordml/cex" xmlns:w16cid="http://schemas.microsoft.com/office/word/2016/wordml/cid" xmlns:w16="http://schemas.microsoft.com/office/word/2018/wordml" xmlns:w16sdtdh="http://schemas.microsoft.com/office/word/2020/wordml/sdtdatahash" xmlns:w16se="http://schemas.microsoft.com/office/word/2015/wordml/symex" xmlns:wpg="http://schemas.microsoft.com/office/word/2010/wordprocessingGroup" xmlns:wpi="http://schemas.microsoft.com/office/word/2010/wordprocessingInk" xmlns:wne="http://schemas.microsoft.com/office/word/2006/wordml" xmlns:wps="http://schemas.microsoft.com/office/word/2010/wordprocessingShape" mc:Ignorable="w14 w15 w16se w16cid w16 w16cex w16sdtdh wp14">
   <w:body>
     <w:p>
-      <w:r>
+      <w:pPr>
+        <w:rPr>
+          <w:b/>
+          <w:bCs/>
+          <w:sz w:val="56"/>
+          <w:szCs w:val="56"/>
+        </w:rPr>
+      </w:pPr>
+      <w:r>
+        <w:rPr>
+          <w:b/>
+          <w:bCs/>
+          <w:sz w:val="56"/>
+          <w:szCs w:val="56"/>
+        </w:rPr>
         <w:t>Chi siamo</w:t>
       </w:r>
       <w:r>
+        <w:rPr>
+          <w:b/>
+          <w:bCs/>
+          <w:sz w:val="56"/>
+          <w:szCs w:val="56"/>
+        </w:rPr>
         <w:t xml:space="preserve"> </w:t>
       </w:r>
     </w:p>
     <w:p>
       <w:pPr>
         <w:rPr>
-          <w:b/>
-          <w:bCs/>
+          <w:sz w:val="32"/>
+          <w:szCs w:val="32"/>
         </w:rPr>
       </w:pPr>
-      <w:r>
-        <w:rPr>
-          <w:b/>
-          <w:bCs/>
-        </w:rPr>
-        <w:t>Nome e sede dell’azienda</w:t>
-      </w:r>
-    </w:p>
-    <w:p>
-      <w:r>
+      <w:proofErr w:type="spellStart"/>
+      <w:r>
+        <w:rPr>
+          <w:sz w:val="32"/>
+          <w:szCs w:val="32"/>
+        </w:rPr>
         <w:t>PCTechnology</w:t>
       </w:r>
-    </w:p>
-    <w:p>
-      <w:r>
-        <w:t>Via Edoardo Orabona, 21, Bari 70121</w:t>
+      <w:proofErr w:type="spellEnd"/>
+      <w:r>
+        <w:rPr>
+          <w:sz w:val="32"/>
+          <w:szCs w:val="32"/>
+        </w:rPr>
+        <w:t xml:space="preserve"> si occupa del counseling per il consumatore nelle sue scelte di spesa, guidando i nostri utenti attraverso un servizio solido ed efficace per l’acquisto online e non su molte piattaforme web.</w:t>
       </w:r>
     </w:p>
     <w:p>
@@ -40,24 +59,100 @@
         <w:rPr>
           <w:b/>
           <w:bCs/>
+          <w:sz w:val="32"/>
+          <w:szCs w:val="32"/>
         </w:rPr>
       </w:pPr>
       <w:r>
         <w:rPr>
           <w:b/>
           <w:bCs/>
-        </w:rPr>
-        <w:t>Contatto</w:t>
+          <w:sz w:val="32"/>
+          <w:szCs w:val="32"/>
+        </w:rPr>
+        <w:t>Nome e sede dell’azienda</w:t>
       </w:r>
     </w:p>
     <w:p>
-      <w:r>
-        <w:t xml:space="preserve">Email: </w:t>
+      <w:pPr>
+        <w:rPr>
+          <w:sz w:val="32"/>
+          <w:szCs w:val="32"/>
+        </w:rPr>
+      </w:pPr>
+      <w:proofErr w:type="spellStart"/>
+      <w:r>
+        <w:rPr>
+          <w:sz w:val="32"/>
+          <w:szCs w:val="32"/>
+        </w:rPr>
+        <w:t>PCTechnology</w:t>
+      </w:r>
+      <w:proofErr w:type="spellEnd"/>
+    </w:p>
+    <w:p>
+      <w:pPr>
+        <w:rPr>
+          <w:sz w:val="32"/>
+          <w:szCs w:val="32"/>
+        </w:rPr>
+      </w:pPr>
+      <w:r>
+        <w:rPr>
+          <w:sz w:val="32"/>
+          <w:szCs w:val="32"/>
+        </w:rPr>
+        <w:t>Via Edoardo Orabona, 21, Bari 70121</w:t>
+      </w:r>
+    </w:p>
+    <w:p>
+      <w:pPr>
+        <w:rPr>
+          <w:b/>
+          <w:bCs/>
+          <w:sz w:val="32"/>
+          <w:szCs w:val="32"/>
+        </w:rPr>
+      </w:pPr>
+      <w:r>
+        <w:rPr>
+          <w:b/>
+          <w:bCs/>
+          <w:sz w:val="32"/>
+          <w:szCs w:val="32"/>
+        </w:rPr>
+        <w:t>Contatto</w:t>
+      </w:r>
+    </w:p>
+    <w:p>
+      <w:pPr>
+        <w:rPr>
+          <w:sz w:val="32"/>
+          <w:szCs w:val="32"/>
+        </w:rPr>
+      </w:pPr>
+      <w:proofErr w:type="gramStart"/>
+      <w:r>
+        <w:rPr>
+          <w:sz w:val="32"/>
+          <w:szCs w:val="32"/>
+        </w:rPr>
+        <w:t>Email</w:t>
+      </w:r>
+      <w:proofErr w:type="gramEnd"/>
+      <w:r>
+        <w:rPr>
+          <w:sz w:val="32"/>
+          <w:szCs w:val="32"/>
+        </w:rPr>
+        <w:t xml:space="preserve">: </w:t>
       </w:r>
       <w:hyperlink r:id="rId4">
         <w:r>
           <w:rPr>
-            <w:rStyle w:val="Hyperlink"/>
+            <w:rStyle w:val="Collegamentoipertestuale"/>
+            <w:sz w:val="32"/>
+            <w:szCs w:val="32"/>
           </w:rPr>
           <w:t>pctechnology@pct.com</w:t>
         </w:r>
@@ -65,128 +160,14 @@
     </w:p>
     <w:p>
       <w:pPr>
-        <w:rPr>
-          <w:b/>
-          <w:bCs/>
-        </w:rPr>
-      </w:pPr>
-      <w:r>
-        <w:rPr>
-          <w:b/>
-          <w:bCs/>
-        </w:rPr>
-        <w:t>Responsabile del progetto</w:t>
-      </w:r>
-    </w:p>
-    <w:p>
-      <w:r>
-        <w:t>Veronico Giuseppe</w:t>
-      </w:r>
-    </w:p>
-    <w:p>
-      <w:r>
-        <w:rPr>
-          <w:b/>
-          <w:bCs/>
-        </w:rPr>
-        <w:t>Responsabile del test</w:t>
-      </w:r>
-    </w:p>
-    <w:p>
-      <w:pPr>
-        <w:rPr>
-          <w:b/>
-          <w:bCs/>
-        </w:rPr>
-      </w:pPr>
-      <w:r>
-        <w:t>Turchiarulo Carmelo</w:t>
-      </w:r>
-    </w:p>
-    <w:p>
-      <w:pPr>
-        <w:rPr>
-          <w:b/>
-          <w:bCs/>
-        </w:rPr>
-      </w:pPr>
-      <w:r>
-        <w:rPr>
-          <w:b/>
-          <w:bCs/>
-        </w:rPr>
-        <w:t>Sviluppatore web</w:t>
-      </w:r>
-    </w:p>
-    <w:p>
-      <w:r>
-        <w:t>Vinzi Michele</w:t>
-      </w:r>
-    </w:p>
-    <w:p>
-      <w:r>
-        <w:rPr>
-          <w:b/>
-          <w:bCs/>
-        </w:rPr>
-        <w:t>Analista</w:t>
-      </w:r>
-    </w:p>
-    <w:p>
-      <w:r>
-        <w:t>Vitarelli Giovanni</w:t>
-      </w:r>
-    </w:p>
-    <w:p>
-      <w:pPr>
-        <w:rPr>
-          <w:b/>
-          <w:bCs/>
-        </w:rPr>
-      </w:pPr>
-      <w:r>
-        <w:rPr>
-          <w:b/>
-          <w:bCs/>
-        </w:rPr>
-        <w:t>Responsabile controllo qualità</w:t>
-      </w:r>
-    </w:p>
-    <w:p>
-      <w:r>
-        <w:t>Vitrani Giuseppe</w:t>
-      </w:r>
-    </w:p>
-    <w:p>
-      <w:pPr>
-        <w:rPr>
-          <w:b/>
-          <w:bCs/>
-        </w:rPr>
-      </w:pPr>
-      <w:r>
-        <w:rPr>
-          <w:b/>
-          <w:bCs/>
-        </w:rPr>
-        <w:t>Responsabile gestione configurazione</w:t>
-      </w:r>
-    </w:p>
-    <w:p>
-      <w:r>
-        <w:t>Lops Riccardo</w:t>
-      </w:r>
-    </w:p>
-    <w:p>
-      <w:pPr>
-        <w:pStyle w:val="Heading2"/>
+        <w:pStyle w:val="Titolo2"/>
         <w:rPr>
           <w:rFonts w:ascii="Calibri" w:eastAsia="Calibri" w:hAnsi="Calibri" w:cs="Calibri"/>
           <w:b/>
           <w:bCs/>
           <w:color w:val="2E2E2E"/>
-          <w:sz w:val="22"/>
-          <w:szCs w:val="22"/>
+          <w:sz w:val="32"/>
+          <w:szCs w:val="32"/>
         </w:rPr>
       </w:pPr>
       <w:r>
@@ -195,14 +176,24 @@
           <w:b/>
           <w:bCs/>
           <w:color w:val="2E2E2E"/>
-          <w:sz w:val="22"/>
-          <w:szCs w:val="22"/>
+          <w:sz w:val="32"/>
+          <w:szCs w:val="32"/>
         </w:rPr>
         <w:t>Partita IVA</w:t>
       </w:r>
     </w:p>
     <w:p>
-      <w:r>
+      <w:pPr>
+        <w:rPr>
+          <w:sz w:val="32"/>
+          <w:szCs w:val="32"/>
+        </w:rPr>
+      </w:pPr>
+      <w:r>
+        <w:rPr>
+          <w:sz w:val="32"/>
+          <w:szCs w:val="32"/>
+        </w:rPr>
         <w:t>07227591659</w:t>
       </w:r>
     </w:p>
@@ -218,7 +209,7 @@
 </file>
 
 <file path=word/styles.xml><?xml version="1.0" encoding="utf-8"?>
-<w:styles xmlns:mc="http://schemas.openxmlformats.org/markup-compatibility/2006" xmlns:r="http://schemas.openxmlformats.org/officeDocument/2006/relationships" xmlns:w="http://schemas.openxmlformats.org/wordprocessingml/2006/main" xmlns:w14="http://schemas.microsoft.com/office/word/2010/wordml" xmlns:w15="http://schemas.microsoft.com/office/word/2012/wordml" xmlns:w16cex="http://schemas.microsoft.com/office/word/2018/wordml/cex" xmlns:w16cid="http://schemas.microsoft.com/office/word/2016/wordml/cid" xmlns:w16="http://schemas.microsoft.com/office/word/2018/wordml" xmlns:w16se="http://schemas.microsoft.com/office/word/2015/wordml/symex" mc:Ignorable="w14 w15 w16se w16cid w16 w16cex">
+<w:styles xmlns:mc="http://schemas.openxmlformats.org/markup-compatibility/2006" xmlns:r="http://schemas.openxmlformats.org/officeDocument/2006/relationships" xmlns:w="http://schemas.openxmlformats.org/wordprocessingml/2006/main" xmlns:w14="http://schemas.microsoft.com/office/word/2010/wordml" xmlns:w15="http://schemas.microsoft.com/office/word/2012/wordml" xmlns:w16cex="http://schemas.microsoft.com/office/word/2018/wordml/cex" xmlns:w16cid="http://schemas.microsoft.com/office/word/2016/wordml/cid" xmlns:w16="http://schemas.microsoft.com/office/word/2018/wordml" xmlns:w16sdtdh="http://schemas.microsoft.com/office/word/2020/wordml/sdtdatahash" xmlns:w16se="http://schemas.microsoft.com/office/word/2015/wordml/symex" mc:Ignorable="w14 w15 w16se w16cid w16 w16cex w16sdtdh">
   <w:docDefaults>
     <w:rPrDefault>
       <w:rPr>
@@ -612,15 +603,15 @@
     <w:lsdException w:name="Unresolved Mention" w:semiHidden="1" w:unhideWhenUsed="1"/>
     <w:lsdException w:name="Smart Link" w:semiHidden="1" w:unhideWhenUsed="1"/>
   </w:latentStyles>
-  <w:style w:type="paragraph" w:default="1" w:styleId="Normal">
+  <w:style w:type="paragraph" w:default="1" w:styleId="Normale">
     <w:name w:val="Normal"/>
     <w:qFormat/>
   </w:style>
-  <w:style w:type="paragraph" w:styleId="Heading2">
+  <w:style w:type="paragraph" w:styleId="Titolo2">
     <w:name w:val="heading 2"/>
-    <w:basedOn w:val="Normal"/>
-    <w:next w:val="Normal"/>
-    <w:link w:val="Heading2Char"/>
+    <w:basedOn w:val="Normale"/>
+    <w:next w:val="Normale"/>
+    <w:link w:val="Titolo2Carattere"/>
     <w:uiPriority w:val="9"/>
     <w:unhideWhenUsed/>
     <w:qFormat/>
@@ -637,13 +628,13 @@
       <w:szCs w:val="26"/>
     </w:rPr>
   </w:style>
-  <w:style w:type="character" w:default="1" w:styleId="DefaultParagraphFont">
+  <w:style w:type="character" w:default="1" w:styleId="Carpredefinitoparagrafo">
     <w:name w:val="Default Paragraph Font"/>
     <w:uiPriority w:val="1"/>
     <w:semiHidden/>
     <w:unhideWhenUsed/>
   </w:style>
-  <w:style w:type="table" w:default="1" w:styleId="TableNormal">
+  <w:style w:type="table" w:default="1" w:styleId="Tabellanormale">
     <w:name w:val="Normal Table"/>
     <w:uiPriority w:val="99"/>
     <w:semiHidden/>
@@ -658,15 +649,15 @@
       </w:tblCellMar>
     </w:tblPr>
   </w:style>
-  <w:style w:type="numbering" w:default="1" w:styleId="NoList">
+  <w:style w:type="numbering" w:default="1" w:styleId="Nessunelenco">
     <w:name w:val="No List"/>
     <w:uiPriority w:val="99"/>
     <w:semiHidden/>
     <w:unhideWhenUsed/>
   </w:style>
-  <w:style w:type="character" w:styleId="Hyperlink">
+  <w:style w:type="character" w:styleId="Collegamentoipertestuale">
     <w:name w:val="Hyperlink"/>
-    <w:basedOn w:val="DefaultParagraphFont"/>
+    <w:basedOn w:val="Carpredefinitoparagrafo"/>
     <w:uiPriority w:val="99"/>
     <w:unhideWhenUsed/>
     <w:rPr>
@@ -674,10 +665,10 @@
       <w:u w:val="single"/>
     </w:rPr>
   </w:style>
-  <w:style w:type="character" w:customStyle="1" w:styleId="Heading2Char">
-    <w:name w:val="Heading 2 Char"/>
-    <w:basedOn w:val="DefaultParagraphFont"/>
-    <w:link w:val="Heading2"/>
+  <w:style w:type="character" w:customStyle="1" w:styleId="Titolo2Carattere">
+    <w:name w:val="Titolo 2 Carattere"/>
+    <w:basedOn w:val="Carpredefinitoparagrafo"/>
+    <w:link w:val="Titolo2"/>
     <w:uiPriority w:val="9"/>
     <w:rPr>
       <w:rFonts w:asciiTheme="majorHAnsi" w:eastAsiaTheme="majorEastAsia" w:hAnsiTheme="majorHAnsi" w:cstheme="majorBidi"/>

</xml_diff>